<commit_message>
ready to deploy v0.0.19
</commit_message>
<xml_diff>
--- a/pktbs/db.collection/pktbs.docx
+++ b/pktbs/db.collection/pktbs.docx
@@ -274,18 +274,7 @@
           <w:szCs w:val="32"/>
         </w:rPr>
         <w:lastRenderedPageBreak/>
-        <w:t>Vendor</w:t>
-      </w:r>
-      <w:r>
-        <w:rPr>
-          <w:rFonts w:ascii="Street Corner" w:hAnsi="Street Corner" w:cs="Times New Roman"/>
-          <w:b/>
-          <w:bCs/>
-          <w:color w:val="009688"/>
-          <w:sz w:val="32"/>
-          <w:szCs w:val="32"/>
-        </w:rPr>
-        <w:t xml:space="preserve"> Model</w:t>
+        <w:t>Vendor Model</w:t>
       </w:r>
     </w:p>
     <w:p>
@@ -522,18 +511,7 @@
           <w:szCs w:val="32"/>
         </w:rPr>
         <w:lastRenderedPageBreak/>
-        <w:t>Inventory</w:t>
-      </w:r>
-      <w:r>
-        <w:rPr>
-          <w:rFonts w:ascii="Street Corner" w:hAnsi="Street Corner" w:cs="Times New Roman"/>
-          <w:b/>
-          <w:bCs/>
-          <w:color w:val="009688"/>
-          <w:sz w:val="32"/>
-          <w:szCs w:val="32"/>
-        </w:rPr>
-        <w:t xml:space="preserve"> Model</w:t>
+        <w:t>Inventory Model</w:t>
       </w:r>
     </w:p>
     <w:p>
@@ -726,40 +704,29 @@
           <w:szCs w:val="32"/>
         </w:rPr>
         <w:lastRenderedPageBreak/>
-        <w:t>Order</w:t>
+        <w:t>Order Model</w:t>
       </w:r>
+    </w:p>
+    <w:p>
+      <w:pPr>
+        <w:tabs>
+          <w:tab w:val="left" w:pos="3031"/>
+        </w:tabs>
+        <w:jc w:val="both"/>
+        <w:rPr>
+          <w:rFonts w:ascii="Times New Roman" w:hAnsi="Times New Roman" w:cs="Times New Roman"/>
+        </w:rPr>
+      </w:pPr>
       <w:r>
         <w:rPr>
-          <w:rFonts w:ascii="Street Corner" w:hAnsi="Street Corner" w:cs="Times New Roman"/>
-          <w:b/>
-          <w:bCs/>
-          <w:color w:val="009688"/>
-          <w:sz w:val="32"/>
-          <w:szCs w:val="32"/>
-        </w:rPr>
-        <w:t xml:space="preserve"> Model</w:t>
-      </w:r>
-    </w:p>
-    <w:p>
-      <w:pPr>
-        <w:tabs>
-          <w:tab w:val="left" w:pos="3031"/>
-        </w:tabs>
-        <w:jc w:val="both"/>
-        <w:rPr>
-          <w:rFonts w:ascii="Times New Roman" w:hAnsi="Times New Roman" w:cs="Times New Roman"/>
-        </w:rPr>
-      </w:pPr>
-      <w:r>
-        <w:rPr>
           <w:rFonts w:ascii="Times New Roman" w:hAnsi="Times New Roman" w:cs="Times New Roman"/>
           <w:noProof/>
         </w:rPr>
         <w:drawing>
-          <wp:inline distT="0" distB="0" distL="0" distR="0" wp14:anchorId="2E09F597" wp14:editId="01C98483">
-            <wp:extent cx="5943600" cy="6111240"/>
-            <wp:effectExtent l="0" t="0" r="0" b="3810"/>
-            <wp:docPr id="1820707974" name="Picture 5" descr="A screenshot of a computer&#10;&#10;Description automatically generated"/>
+          <wp:inline distT="0" distB="0" distL="0" distR="0" wp14:anchorId="7F69F44E" wp14:editId="01D8F62A">
+            <wp:extent cx="5943600" cy="6257925"/>
+            <wp:effectExtent l="0" t="0" r="0" b="9525"/>
+            <wp:docPr id="1166740751" name="Picture 1" descr="A screenshot of a computer program&#10;&#10;Description automatically generated"/>
             <wp:cNvGraphicFramePr>
               <a:graphicFrameLocks xmlns:a="http://schemas.openxmlformats.org/drawingml/2006/main" noChangeAspect="1"/>
             </wp:cNvGraphicFramePr>
@@ -767,7 +734,7 @@
               <a:graphicData uri="http://schemas.openxmlformats.org/drawingml/2006/picture">
                 <pic:pic xmlns:pic="http://schemas.openxmlformats.org/drawingml/2006/picture">
                   <pic:nvPicPr>
-                    <pic:cNvPr id="1820707974" name="Picture 5" descr="A screenshot of a computer&#10;&#10;Description automatically generated"/>
+                    <pic:cNvPr id="1166740751" name="Picture 1" descr="A screenshot of a computer program&#10;&#10;Description automatically generated"/>
                     <pic:cNvPicPr/>
                   </pic:nvPicPr>
                   <pic:blipFill>
@@ -785,7 +752,7 @@
                   <pic:spPr>
                     <a:xfrm>
                       <a:off x="0" y="0"/>
-                      <a:ext cx="5943600" cy="6111240"/>
+                      <a:ext cx="5943600" cy="6257925"/>
                     </a:xfrm>
                     <a:prstGeom prst="rect">
                       <a:avLst/>
@@ -875,18 +842,7 @@
           <w:szCs w:val="32"/>
         </w:rPr>
         <w:lastRenderedPageBreak/>
-        <w:t>Transaction</w:t>
-      </w:r>
-      <w:r>
-        <w:rPr>
-          <w:rFonts w:ascii="Street Corner" w:hAnsi="Street Corner" w:cs="Times New Roman"/>
-          <w:b/>
-          <w:bCs/>
-          <w:color w:val="009688"/>
-          <w:sz w:val="32"/>
-          <w:szCs w:val="32"/>
-        </w:rPr>
-        <w:t xml:space="preserve"> Model</w:t>
+        <w:t>Transaction Model</w:t>
       </w:r>
     </w:p>
     <w:p>
@@ -3322,6 +3278,7 @@
   <w:style w:type="character" w:default="1" w:styleId="DefaultParagraphFont">
     <w:name w:val="Default Paragraph Font"/>
     <w:uiPriority w:val="1"/>
+    <w:semiHidden/>
     <w:unhideWhenUsed/>
   </w:style>
   <w:style w:type="table" w:default="1" w:styleId="TableNormal">

</xml_diff>